<commit_message>
Second pass Ps 5
</commit_message>
<xml_diff>
--- a/Psalms/005.docx
+++ b/Psalms/005.docx
@@ -1083,8 +1083,6 @@
             <w:pPr>
               <w:pStyle w:val="EnglishHangEndNoCoptic"/>
             </w:pPr>
-            <w:bookmarkStart w:id="0" w:name="_GoBack"/>
-            <w:bookmarkEnd w:id="0"/>
           </w:p>
         </w:tc>
         <w:tc>
@@ -1621,7 +1619,13 @@
               <w:t>7 You will</w:t>
             </w:r>
             <w:r>
-              <w:t xml:space="preserve"> destroy all who tell lies;</w:t>
+              <w:t xml:space="preserve"> destroy all who </w:t>
+            </w:r>
+            <w:r>
+              <w:t>speak</w:t>
+            </w:r>
+            <w:r>
+              <w:t xml:space="preserve"> lies;</w:t>
             </w:r>
           </w:p>
           <w:p>
@@ -1638,6 +1642,11 @@
             <w:r>
               <w:t xml:space="preserve"> and deceitful man.</w:t>
             </w:r>
+          </w:p>
+          <w:p>
+            <w:pPr>
+              <w:pStyle w:val="EnglishHangEndNoCoptic"/>
+            </w:pPr>
           </w:p>
         </w:tc>
         <w:tc>
@@ -1852,7 +1861,16 @@
             </w:pPr>
             <w:r>
               <w:tab/>
-              <w:t>and in the fear of You</w:t>
+              <w:t>I will bow down</w:t>
+            </w:r>
+            <w:r>
+              <w:rPr>
+                <w:rStyle w:val="FootnoteReference"/>
+              </w:rPr>
+              <w:footnoteReference w:id="3"/>
+            </w:r>
+            <w:r>
+              <w:t xml:space="preserve"> towards Your holy temple</w:t>
             </w:r>
           </w:p>
           <w:p>
@@ -1861,10 +1879,10 @@
             </w:pPr>
             <w:r>
               <w:tab/>
-              <w:t>I will bow down towards Your</w:t>
-            </w:r>
-            <w:r>
-              <w:t xml:space="preserve"> holy temple.</w:t>
+              <w:t>in fear of You</w:t>
+            </w:r>
+            <w:r>
+              <w:t>.</w:t>
             </w:r>
           </w:p>
           <w:p>
@@ -2082,10 +2100,10 @@
               <w:pStyle w:val="EnglishHangNoCoptic"/>
             </w:pPr>
             <w:r>
-              <w:t>9 Guide me, O Lord, in Your</w:t>
-            </w:r>
-            <w:r>
-              <w:t xml:space="preserve"> justice;</w:t>
+              <w:t>9 Guide me, O Lord, in the way of Your righteousness because of my enemies</w:t>
+            </w:r>
+            <w:r>
+              <w:t>;</w:t>
             </w:r>
           </w:p>
           <w:p>
@@ -2094,10 +2112,10 @@
             </w:pPr>
             <w:r>
               <w:tab/>
-              <w:t>direct my way before You</w:t>
-            </w:r>
-            <w:r>
-              <w:t xml:space="preserve"> because of my enemies.</w:t>
+              <w:t>Make Your way straight before me</w:t>
+            </w:r>
+            <w:r>
+              <w:t>.</w:t>
             </w:r>
           </w:p>
           <w:p>
@@ -2311,6 +2329,68 @@
               <w:pStyle w:val="EnglishHangNoCoptic"/>
             </w:pPr>
             <w:r>
+              <w:lastRenderedPageBreak/>
+              <w:tab/>
+              <w:t>Their throat is an open grave</w:t>
+            </w:r>
+            <w:r>
+              <w:t>;</w:t>
+            </w:r>
+          </w:p>
+          <w:p>
+            <w:pPr>
+              <w:pStyle w:val="EnglishHangEndNoCoptic"/>
+            </w:pPr>
+            <w:r>
+              <w:tab/>
+            </w:r>
+            <w:r>
+              <w:t>they</w:t>
+            </w:r>
+            <w:r>
+              <w:t xml:space="preserve"> </w:t>
+            </w:r>
+            <w:r>
+              <w:t>deceive with their tongues</w:t>
+            </w:r>
+            <w:r>
+              <w:t>.</w:t>
+            </w:r>
+          </w:p>
+          <w:p>
+            <w:pPr>
+              <w:pStyle w:val="EnglishHangNoCoptic"/>
+            </w:pPr>
+          </w:p>
+        </w:tc>
+        <w:tc>
+          <w:tcPr>
+            <w:tcW w:w="522" w:type="pct"/>
+          </w:tcPr>
+          <w:p>
+            <w:pPr>
+              <w:pStyle w:val="EnglishHangNoCoptic"/>
+            </w:pPr>
+            <w:r>
+              <w:lastRenderedPageBreak/>
+              <w:t>10 For there is no truth in their mouth;</w:t>
+            </w:r>
+          </w:p>
+          <w:p>
+            <w:pPr>
+              <w:pStyle w:val="EnglishHangNoCoptic"/>
+            </w:pPr>
+            <w:r>
+              <w:tab/>
+              <w:t>their heart is vain.</w:t>
+            </w:r>
+          </w:p>
+          <w:p>
+            <w:pPr>
+              <w:pStyle w:val="EnglishHangNoCoptic"/>
+            </w:pPr>
+            <w:r>
+              <w:lastRenderedPageBreak/>
               <w:tab/>
               <w:t>Their throat is a yawning tomb;</w:t>
             </w:r>
@@ -2320,54 +2400,6 @@
               <w:pStyle w:val="EnglishHangEndNoCoptic"/>
             </w:pPr>
             <w:r>
-              <w:lastRenderedPageBreak/>
-              <w:tab/>
-              <w:t>with their tongues they deceive.</w:t>
-            </w:r>
-          </w:p>
-          <w:p>
-            <w:pPr>
-              <w:pStyle w:val="EnglishHangNoCoptic"/>
-            </w:pPr>
-          </w:p>
-        </w:tc>
-        <w:tc>
-          <w:tcPr>
-            <w:tcW w:w="522" w:type="pct"/>
-          </w:tcPr>
-          <w:p>
-            <w:pPr>
-              <w:pStyle w:val="EnglishHangNoCoptic"/>
-            </w:pPr>
-            <w:r>
-              <w:lastRenderedPageBreak/>
-              <w:t>10 For there is no truth in their mouth;</w:t>
-            </w:r>
-          </w:p>
-          <w:p>
-            <w:pPr>
-              <w:pStyle w:val="EnglishHangNoCoptic"/>
-            </w:pPr>
-            <w:r>
-              <w:tab/>
-              <w:t>their heart is vain.</w:t>
-            </w:r>
-          </w:p>
-          <w:p>
-            <w:pPr>
-              <w:pStyle w:val="EnglishHangNoCoptic"/>
-            </w:pPr>
-            <w:r>
-              <w:tab/>
-              <w:t>Their throat is a yawning tomb;</w:t>
-            </w:r>
-          </w:p>
-          <w:p>
-            <w:pPr>
-              <w:pStyle w:val="EnglishHangEndNoCoptic"/>
-            </w:pPr>
-            <w:r>
-              <w:lastRenderedPageBreak/>
               <w:tab/>
               <w:t>with their tongues they deceive.</w:t>
             </w:r>
@@ -2400,7 +2432,7 @@
                 <w:szCs w:val="27"/>
               </w:rPr>
               <w:lastRenderedPageBreak/>
-              <w:t xml:space="preserve">For there is no truth in their mouth; their heart is vain; their throat is an open sepulchre; they have </w:t>
+              <w:t xml:space="preserve">For there is no truth in their mouth; their heart is </w:t>
             </w:r>
             <w:r>
               <w:rPr>
@@ -2410,7 +2442,7 @@
                 <w:szCs w:val="27"/>
               </w:rPr>
               <w:lastRenderedPageBreak/>
-              <w:t>deceived with their tongues.</w:t>
+              <w:t>vain; their throat is an open sepulchre; they have deceived with their tongues.</w:t>
             </w:r>
           </w:p>
           <w:p/>
@@ -2427,11 +2459,8 @@
           </w:p>
           <w:p>
             <w:r>
-              <w:t xml:space="preserve">Their throat is an open sepulcher, with their tongues they have spoken </w:t>
-            </w:r>
-            <w:r>
               <w:lastRenderedPageBreak/>
-              <w:t xml:space="preserve">deceitfully; </w:t>
+              <w:t xml:space="preserve">Their throat is an open sepulcher, with their tongues they have spoken deceitfully; </w:t>
             </w:r>
           </w:p>
         </w:tc>
@@ -2442,7 +2471,11 @@
           <w:p>
             <w:r>
               <w:lastRenderedPageBreak/>
-              <w:t>For there is no truth in their mouth; their heart is vain; their throat is an open sepulcher; they flatter with their tongue.</w:t>
+              <w:t xml:space="preserve">For there is no truth in their mouth; their heart is vain; their throat is an </w:t>
+            </w:r>
+            <w:r>
+              <w:lastRenderedPageBreak/>
+              <w:t>open sepulcher; they flatter with their tongue.</w:t>
             </w:r>
           </w:p>
         </w:tc>
@@ -2455,7 +2488,12 @@
               <w:pStyle w:val="EngIndEnd"/>
             </w:pPr>
             <w:r>
-              <w:t>Because there is no truth in their mouth, their heart is vain;</w:t>
+              <w:lastRenderedPageBreak/>
+              <w:t xml:space="preserve">Because there is no truth in their mouth, their </w:t>
+            </w:r>
+            <w:r>
+              <w:lastRenderedPageBreak/>
+              <w:t>heart is vain;</w:t>
             </w:r>
           </w:p>
           <w:p>
@@ -2463,7 +2501,6 @@
               <w:pStyle w:val="EngIndEnd"/>
             </w:pPr>
             <w:r>
-              <w:lastRenderedPageBreak/>
               <w:t>their throat is an open grave;</w:t>
             </w:r>
           </w:p>
@@ -2500,7 +2537,7 @@
                 <w:shd w:val="clear" w:color="auto" w:fill="FFFFFF"/>
               </w:rPr>
               <w:lastRenderedPageBreak/>
-              <w:t xml:space="preserve">For there is no truth in their mouth; their heart is vain; their throat is an open sepulchre; with their tongues they have used </w:t>
+              <w:t xml:space="preserve">For there is no truth in their mouth; their heart is vain; their throat is an open sepulchre; with </w:t>
             </w:r>
             <w:r>
               <w:rPr>
@@ -2511,7 +2548,7 @@
                 <w:shd w:val="clear" w:color="auto" w:fill="FFFFFF"/>
               </w:rPr>
               <w:lastRenderedPageBreak/>
-              <w:t>deceit. </w:t>
+              <w:t>their tongues they have used deceit. </w:t>
             </w:r>
           </w:p>
           <w:p>
@@ -2614,18 +2651,8 @@
                 <w:szCs w:val="24"/>
                 <w:shd w:val="clear" w:color="auto" w:fill="FFFFFF"/>
               </w:rPr>
-              <w:t xml:space="preserve">They deal deceptively with their </w:t>
-            </w:r>
-            <w:r>
-              <w:rPr>
-                <w:rFonts w:ascii="Tahoma" w:eastAsia="Times New Roman" w:hAnsi="Tahoma" w:cs="Tahoma"/>
-                <w:color w:val="2E1308"/>
-                <w:sz w:val="24"/>
-                <w:szCs w:val="24"/>
-                <w:shd w:val="clear" w:color="auto" w:fill="FFFFFF"/>
-              </w:rPr>
               <w:lastRenderedPageBreak/>
-              <w:t>tongues.</w:t>
+              <w:t>They deal deceptively with their tongues.</w:t>
             </w:r>
           </w:p>
         </w:tc>
@@ -2650,7 +2677,19 @@
             </w:pPr>
             <w:r>
               <w:tab/>
-              <w:t>Let them fall through their own thoughts;</w:t>
+              <w:t xml:space="preserve">Let them fall </w:t>
+            </w:r>
+            <w:r>
+              <w:t>by</w:t>
+            </w:r>
+            <w:r>
+              <w:t xml:space="preserve"> their own </w:t>
+            </w:r>
+            <w:r>
+              <w:t>schemes</w:t>
+            </w:r>
+            <w:r>
+              <w:t>;</w:t>
             </w:r>
           </w:p>
           <w:p>
@@ -2659,7 +2698,12 @@
             </w:pPr>
             <w:r>
               <w:tab/>
-              <w:t>for their wanton wickedness cast them out,</w:t>
+            </w:r>
+            <w:r>
+              <w:t>cast them out in the multitude of their ungodlienss</w:t>
+            </w:r>
+            <w:r>
+              <w:t>,</w:t>
             </w:r>
           </w:p>
           <w:p>
@@ -2668,7 +2712,7 @@
             </w:pPr>
             <w:r>
               <w:tab/>
-              <w:t>for they provoke You,</w:t>
+              <w:t>for they provoked You,</w:t>
             </w:r>
             <w:r>
               <w:t xml:space="preserve"> O Lord.</w:t>
@@ -2955,6 +2999,81 @@
               <w:pStyle w:val="EnglishHangNoCoptic"/>
             </w:pPr>
             <w:r>
+              <w:t xml:space="preserve">12 But let all who </w:t>
+            </w:r>
+            <w:r>
+              <w:t>hope</w:t>
+            </w:r>
+            <w:r>
+              <w:t xml:space="preserve"> in </w:t>
+            </w:r>
+            <w:r>
+              <w:t>You be glad;</w:t>
+            </w:r>
+          </w:p>
+          <w:p>
+            <w:pPr>
+              <w:pStyle w:val="EnglishHangNoCoptic"/>
+            </w:pPr>
+            <w:r>
+              <w:tab/>
+              <w:t>t</w:t>
+            </w:r>
+            <w:r>
+              <w:t>hey will rejoice for ever</w:t>
+            </w:r>
+            <w:r>
+              <w:t>,</w:t>
+            </w:r>
+          </w:p>
+          <w:p>
+            <w:pPr>
+              <w:pStyle w:val="EnglishHangNoCoptic"/>
+            </w:pPr>
+            <w:r>
+              <w:tab/>
+              <w:t>and You will</w:t>
+            </w:r>
+            <w:r>
+              <w:t xml:space="preserve"> dwell in them</w:t>
+            </w:r>
+            <w:r>
+              <w:t>;</w:t>
+            </w:r>
+            <w:r>
+              <w:rPr>
+                <w:rStyle w:val="FootnoteReference"/>
+              </w:rPr>
+              <w:footnoteReference w:id="4"/>
+            </w:r>
+          </w:p>
+          <w:p>
+            <w:pPr>
+              <w:pStyle w:val="EnglishHangEndNoCoptic"/>
+            </w:pPr>
+            <w:r>
+              <w:tab/>
+              <w:t>and all who love Your Name will glory in You</w:t>
+            </w:r>
+            <w:r>
+              <w:t>.</w:t>
+            </w:r>
+          </w:p>
+          <w:p>
+            <w:pPr>
+              <w:pStyle w:val="EnglishHangNoCoptic"/>
+            </w:pPr>
+          </w:p>
+        </w:tc>
+        <w:tc>
+          <w:tcPr>
+            <w:tcW w:w="522" w:type="pct"/>
+          </w:tcPr>
+          <w:p>
+            <w:pPr>
+              <w:pStyle w:val="EnglishHangNoCoptic"/>
+            </w:pPr>
+            <w:r>
               <w:t xml:space="preserve">12 But let all who trust in </w:t>
             </w:r>
             <w:r>
@@ -2988,70 +3107,7 @@
               <w:rPr>
                 <w:rStyle w:val="FootnoteReference"/>
               </w:rPr>
-              <w:footnoteReference w:id="3"/>
-            </w:r>
-          </w:p>
-          <w:p>
-            <w:pPr>
-              <w:pStyle w:val="EnglishHangEndNoCoptic"/>
-            </w:pPr>
-            <w:r>
-              <w:tab/>
-              <w:t>All who love Your Name will glory in You</w:t>
-            </w:r>
-            <w:r>
-              <w:t>.</w:t>
-            </w:r>
-          </w:p>
-          <w:p>
-            <w:pPr>
-              <w:pStyle w:val="EnglishHangNoCoptic"/>
-            </w:pPr>
-          </w:p>
-        </w:tc>
-        <w:tc>
-          <w:tcPr>
-            <w:tcW w:w="522" w:type="pct"/>
-          </w:tcPr>
-          <w:p>
-            <w:pPr>
-              <w:pStyle w:val="EnglishHangNoCoptic"/>
-            </w:pPr>
-            <w:r>
-              <w:t xml:space="preserve">12 But let all who trust in </w:t>
-            </w:r>
-            <w:r>
-              <w:t>You be glad in You</w:t>
-            </w:r>
-            <w:r>
-              <w:t>.</w:t>
-            </w:r>
-          </w:p>
-          <w:p>
-            <w:pPr>
-              <w:pStyle w:val="EnglishHangNoCoptic"/>
-            </w:pPr>
-            <w:r>
-              <w:tab/>
-              <w:t>They will rejoice for ever</w:t>
-            </w:r>
-          </w:p>
-          <w:p>
-            <w:pPr>
-              <w:pStyle w:val="EnglishHangNoCoptic"/>
-            </w:pPr>
-            <w:r>
-              <w:tab/>
-              <w:t>and You will</w:t>
-            </w:r>
-            <w:r>
-              <w:t xml:space="preserve"> dwell in them.</w:t>
-            </w:r>
-            <w:r>
-              <w:rPr>
-                <w:rStyle w:val="FootnoteReference"/>
-              </w:rPr>
-              <w:footnoteReference w:id="4"/>
+              <w:footnoteReference w:id="5"/>
             </w:r>
           </w:p>
           <w:p>
@@ -3314,7 +3370,11 @@
               <w:t>You have</w:t>
             </w:r>
             <w:r>
-              <w:t xml:space="preserve"> crowned us with goodwill as with a shield.</w:t>
+              <w:t xml:space="preserve"> crowned us with goodwill as with a </w:t>
+            </w:r>
+            <w:r>
+              <w:lastRenderedPageBreak/>
+              <w:t>shield.</w:t>
             </w:r>
           </w:p>
           <w:p>
@@ -3332,10 +3392,17 @@
               <w:pStyle w:val="EnglishHangNoCoptic"/>
             </w:pPr>
             <w:r>
+              <w:lastRenderedPageBreak/>
               <w:t>13 For You will</w:t>
             </w:r>
             <w:r>
-              <w:t xml:space="preserve"> bless a righteous person, O Lord;</w:t>
+              <w:t xml:space="preserve"> </w:t>
+            </w:r>
+            <w:r>
+              <w:t>bless a righteous person</w:t>
+            </w:r>
+            <w:r>
+              <w:t>;</w:t>
             </w:r>
           </w:p>
           <w:p>
@@ -3344,11 +3411,33 @@
             </w:pPr>
             <w:r>
               <w:tab/>
-              <w:t>You have</w:t>
-            </w:r>
-            <w:r>
-              <w:t xml:space="preserve"> crowned us with goodwill as with a shield.</w:t>
-            </w:r>
+              <w:t xml:space="preserve">O Lord, </w:t>
+            </w:r>
+            <w:proofErr w:type="gramStart"/>
+            <w:r>
+              <w:t>You</w:t>
+            </w:r>
+            <w:proofErr w:type="gramEnd"/>
+            <w:r>
+              <w:t xml:space="preserve"> </w:t>
+            </w:r>
+            <w:r>
+              <w:t xml:space="preserve">crowned us with </w:t>
+            </w:r>
+            <w:r>
+              <w:t xml:space="preserve">the shield of Your </w:t>
+            </w:r>
+            <w:r>
+              <w:lastRenderedPageBreak/>
+              <w:t>goodwill.</w:t>
+            </w:r>
+          </w:p>
+          <w:p>
+            <w:pPr>
+              <w:pStyle w:val="EnglishHangEndNoCoptic"/>
+            </w:pPr>
+            <w:bookmarkStart w:id="0" w:name="_GoBack"/>
+            <w:bookmarkEnd w:id="0"/>
           </w:p>
         </w:tc>
         <w:tc>
@@ -3372,7 +3461,18 @@
                 <w:sz w:val="27"/>
                 <w:szCs w:val="27"/>
               </w:rPr>
-              <w:t>for Thou, Lord, hast blessed the righteous; as with the shield of good will Thou hast crowned us.  </w:t>
+              <w:lastRenderedPageBreak/>
+              <w:t xml:space="preserve">for Thou, Lord, hast blessed the righteous; as with the shield of good will Thou hast crowned </w:t>
+            </w:r>
+            <w:r>
+              <w:rPr>
+                <w:rFonts w:ascii="Times" w:eastAsia="Times New Roman" w:hAnsi="Times" w:cs="Times New Roman"/>
+                <w:color w:val="000000"/>
+                <w:sz w:val="27"/>
+                <w:szCs w:val="27"/>
+              </w:rPr>
+              <w:lastRenderedPageBreak/>
+              <w:t>us.  </w:t>
             </w:r>
             <w:r>
               <w:rPr>
@@ -3394,6 +3494,7 @@
           </w:tcPr>
           <w:p>
             <w:r>
+              <w:lastRenderedPageBreak/>
               <w:t>for Thou shalt bless the righteous.</w:t>
             </w:r>
           </w:p>
@@ -3430,7 +3531,11 @@
               <w:pStyle w:val="EngIndEnd"/>
             </w:pPr>
             <w:r>
-              <w:t>O Lord, you crowned us as with a shield of favor.</w:t>
+              <w:t xml:space="preserve">O Lord, you crowned us as with a shield of </w:t>
+            </w:r>
+            <w:r>
+              <w:lastRenderedPageBreak/>
+              <w:t>favor.</w:t>
             </w:r>
           </w:p>
         </w:tc>
@@ -3456,6 +3561,7 @@
                 <w:szCs w:val="24"/>
                 <w:shd w:val="clear" w:color="auto" w:fill="FFFFFF"/>
               </w:rPr>
+              <w:lastRenderedPageBreak/>
               <w:t>For thou, Lord, shalt bless the righteous: thou hast compassed us as with a shield of favour.</w:t>
             </w:r>
           </w:p>
@@ -3489,6 +3595,7 @@
                 <w:szCs w:val="24"/>
                 <w:shd w:val="clear" w:color="auto" w:fill="FFFFFF"/>
               </w:rPr>
+              <w:lastRenderedPageBreak/>
               <w:t>For You will bless the righteous;</w:t>
             </w:r>
           </w:p>
@@ -3625,11 +3732,30 @@
         <w:footnoteRef/>
       </w:r>
       <w:r>
-        <w:t xml:space="preserve"> cp. John 14:20, 23; 17:23; Rom. 8:9, 11: Gal. 2:20: Eph. 3:17; Col. 1:27; 1 John 3:24; Rev. 3:20; 1 Cor. 3:16; 6:19; 2 Cor. 6:16.</w:t>
+        <w:t xml:space="preserve"> [JS] “do obeisance”, “worship”, referring to the physical act</w:t>
       </w:r>
     </w:p>
   </w:footnote>
   <w:footnote w:id="4">
+    <w:p>
+      <w:pPr>
+        <w:pStyle w:val="footnote"/>
+      </w:pPr>
+      <w:r>
+        <w:rPr>
+          <w:rStyle w:val="FootnoteReference"/>
+        </w:rPr>
+        <w:footnoteRef/>
+      </w:r>
+      <w:r>
+        <w:t xml:space="preserve"> cp. John 14:20, 23; 17:23; Rom. 8:9, 11: Gal. 2:20: Eph. 3:17; Col. 1:27; 1 John 3:24; Rev. 3:20; 1 Cor. 3:16; 6:19; 2 Cor. 6:16.</w:t>
+      </w:r>
+      <w:r>
+        <w:t xml:space="preserve"> [JS] or “among them”</w:t>
+      </w:r>
+    </w:p>
+  </w:footnote>
+  <w:footnote w:id="5">
     <w:p>
       <w:pPr>
         <w:pStyle w:val="footnote"/>
@@ -5013,7 +5139,7 @@
 </file>
 
 <file path=customXml/itemProps1.xml><?xml version="1.0" encoding="utf-8"?>
-<ds:datastoreItem xmlns:ds="http://schemas.openxmlformats.org/officeDocument/2006/customXml" ds:itemID="{77504329-3C96-D445-B6D0-BEF48E678769}">
+<ds:datastoreItem xmlns:ds="http://schemas.openxmlformats.org/officeDocument/2006/customXml" ds:itemID="{1BEE2E88-2686-ED49-BD4A-86BB8528DE2A}">
   <ds:schemaRefs>
     <ds:schemaRef ds:uri="http://schemas.openxmlformats.org/officeDocument/2006/bibliography"/>
   </ds:schemaRefs>

</xml_diff>